<commit_message>
Update project assignment document
</commit_message>
<xml_diff>
--- a/Project-Assignment_Netita.docx
+++ b/Project-Assignment_Netita.docx
@@ -41,14 +41,12 @@
       <w:pPr>
         <w:pStyle w:val="Textbody"/>
       </w:pPr>
-      <w:proofErr w:type="spellStart"/>
       <w:r>
         <w:rPr>
           <w:rStyle w:val="StrongEmphasis"/>
         </w:rPr>
-        <w:t>Sudent</w:t>
-      </w:r>
-      <w:proofErr w:type="spellEnd"/>
+        <w:t>Student</w:t>
+      </w:r>
       <w:r>
         <w:rPr>
           <w:rStyle w:val="StrongEmphasis"/>
@@ -707,15 +705,7 @@
         <w:t>-</w:t>
       </w:r>
       <w:r>
-        <w:t xml:space="preserve"> Manual browser validation of navigation, responsive layout, listings filters/sort/pagination, and both details modes (?id= </w:t>
-      </w:r>
-      <w:proofErr w:type="gramStart"/>
-      <w:r>
-        <w:t>and ?imotiUrl</w:t>
-      </w:r>
-      <w:proofErr w:type="gramEnd"/>
-      <w:r>
-        <w:t>=). Validate offline fallback by loading without the server.</w:t>
+        <w:t xml:space="preserve"> Manual browser validation of navigation, responsive layout, listings filters/sort/pagination, and both details modes (?id= and ?imotiUrl=). Validate offline fallback by loading without the server.</w:t>
       </w:r>
     </w:p>
     <w:p>
@@ -867,11 +857,32 @@
       </w:r>
       <w:proofErr w:type="spellStart"/>
       <w:r>
+        <w:rPr>
+          <w:i/>
+          <w:iCs/>
+        </w:rPr>
         <w:t>npm</w:t>
       </w:r>
       <w:proofErr w:type="spellEnd"/>
       <w:r>
-        <w:t xml:space="preserve"> run dev and validate endpoints with the smoke test (npm run smoke) and manual CRUD calls; confirm persistence in server/data/properties.json.</w:t>
+        <w:rPr>
+          <w:i/>
+          <w:iCs/>
+        </w:rPr>
+        <w:t xml:space="preserve"> run dev </w:t>
+      </w:r>
+      <w:r>
+        <w:t>and validate endpoints with the smoke test (</w:t>
+      </w:r>
+      <w:r>
+        <w:rPr>
+          <w:i/>
+          <w:iCs/>
+        </w:rPr>
+        <w:t>npm run smoke</w:t>
+      </w:r>
+      <w:r>
+        <w:t>) and manual CRUD calls; confirm persistence in server/data/properties.json.</w:t>
       </w:r>
     </w:p>
     <w:p>
@@ -1280,23 +1291,31 @@
         <w:t>-</w:t>
       </w:r>
       <w:r>
-        <w:t xml:space="preserve"> Implement </w:t>
-      </w:r>
-      <w:proofErr w:type="gramStart"/>
-      <w:r>
-        <w:t>validate  fetch</w:t>
-      </w:r>
-      <w:proofErr w:type="gramEnd"/>
-      <w:r>
-        <w:t xml:space="preserve">  </w:t>
-      </w:r>
-      <w:proofErr w:type="gramStart"/>
-      <w:r>
-        <w:t>extract  compute</w:t>
-      </w:r>
-      <w:proofErr w:type="gramEnd"/>
-      <w:r>
-        <w:t xml:space="preserve">  respond, keeping business logic in services/util.</w:t>
+        <w:t xml:space="preserve"> Implement validate </w:t>
+      </w:r>
+      <w:r>
+        <w:t>-</w:t>
+      </w:r>
+      <w:r>
+        <w:t xml:space="preserve"> fetch </w:t>
+      </w:r>
+      <w:r>
+        <w:t>-</w:t>
+      </w:r>
+      <w:r>
+        <w:t xml:space="preserve"> extract </w:t>
+      </w:r>
+      <w:r>
+        <w:t>-</w:t>
+      </w:r>
+      <w:r>
+        <w:t xml:space="preserve"> compute </w:t>
+      </w:r>
+      <w:r>
+        <w:t>-</w:t>
+      </w:r>
+      <w:r>
+        <w:t xml:space="preserve"> respond, keeping business logic in services/util.</w:t>
       </w:r>
     </w:p>
     <w:p>
@@ -1378,11 +1397,22 @@
       </w:r>
       <w:proofErr w:type="spellStart"/>
       <w:r>
+        <w:rPr>
+          <w:i/>
+          <w:iCs/>
+        </w:rPr>
         <w:t>npm</w:t>
       </w:r>
       <w:proofErr w:type="spellEnd"/>
       <w:r>
-        <w:t xml:space="preserve"> run smoke with IMOTI_TEST_URL (or manual POST) and confirm the response includes only price_analysis, investment_score, and area_insights; confirm failures return safe error JSON with no HTML or stack traces.</w:t>
+        <w:rPr>
+          <w:i/>
+          <w:iCs/>
+        </w:rPr>
+        <w:t xml:space="preserve"> run smoke</w:t>
+      </w:r>
+      <w:r>
+        <w:t xml:space="preserve"> with IMOTI_TEST_URL (or manual POST) and confirm the response includes only price_analysis, investment_score, and area_insights; confirm failures return safe error JSON with no HTML or stack traces.</w:t>
       </w:r>
     </w:p>
     <w:p>
@@ -1532,15 +1562,7 @@
       </w:r>
       <w:proofErr w:type="spellEnd"/>
       <w:r>
-        <w:t>"</w:t>
-      </w:r>
-      <w:proofErr w:type="gramStart"/>
-      <w:r>
-        <w:t>:  "</w:t>
-      </w:r>
-      <w:proofErr w:type="gramEnd"/>
-      <w:r>
-        <w:t>2026-02-13T09:20:36.648Z",</w:t>
+        <w:t>":  "2026-02-13T09:20:36.648Z",</w:t>
       </w:r>
     </w:p>
     <w:p>
@@ -1548,28 +1570,15 @@
         <w:pStyle w:val="Standard"/>
       </w:pPr>
       <w:r>
-        <w:t xml:space="preserve">    "analytics"</w:t>
-      </w:r>
-      <w:proofErr w:type="gramStart"/>
-      <w:r>
-        <w:t>:  {</w:t>
-      </w:r>
-      <w:proofErr w:type="gramEnd"/>
+        <w:t xml:space="preserve">    "analytics":  {</w:t>
+      </w:r>
     </w:p>
     <w:p>
       <w:pPr>
         <w:pStyle w:val="Standard"/>
       </w:pPr>
       <w:r>
-        <w:t xml:space="preserve">                      "count"</w:t>
-      </w:r>
-      <w:proofErr w:type="gramStart"/>
-      <w:r>
-        <w:t>:  20</w:t>
-      </w:r>
-      <w:proofErr w:type="gramEnd"/>
-      <w:r>
-        <w:t>,</w:t>
+        <w:t xml:space="preserve">                      "count":  20,</w:t>
       </w:r>
     </w:p>
     <w:p>
@@ -1585,15 +1594,7 @@
       </w:r>
       <w:proofErr w:type="spellEnd"/>
       <w:r>
-        <w:t>"</w:t>
-      </w:r>
-      <w:proofErr w:type="gramStart"/>
-      <w:r>
-        <w:t>:  469000</w:t>
-      </w:r>
-      <w:proofErr w:type="gramEnd"/>
-      <w:r>
-        <w:t>,</w:t>
+        <w:t>":  469000,</w:t>
       </w:r>
     </w:p>
     <w:p>
@@ -1609,15 +1610,7 @@
       </w:r>
       <w:proofErr w:type="spellEnd"/>
       <w:r>
-        <w:t>"</w:t>
-      </w:r>
-      <w:proofErr w:type="gramStart"/>
-      <w:r>
-        <w:t>:  457500</w:t>
-      </w:r>
-      <w:proofErr w:type="gramEnd"/>
-      <w:r>
-        <w:t>,</w:t>
+        <w:t>":  457500,</w:t>
       </w:r>
     </w:p>
     <w:p>
@@ -1633,15 +1626,7 @@
       </w:r>
       <w:proofErr w:type="spellEnd"/>
       <w:r>
-        <w:t>"</w:t>
-      </w:r>
-      <w:proofErr w:type="gramStart"/>
-      <w:r>
-        <w:t>:  2217.5</w:t>
-      </w:r>
-      <w:proofErr w:type="gramEnd"/>
-      <w:r>
-        <w:t>,</w:t>
+        <w:t>":  2217.5,</w:t>
       </w:r>
     </w:p>
     <w:p>
@@ -1657,13 +1642,8 @@
       </w:r>
       <w:proofErr w:type="spellEnd"/>
       <w:r>
-        <w:t>"</w:t>
-      </w:r>
-      <w:proofErr w:type="gramStart"/>
-      <w:r>
-        <w:t>:  216.38466456031065</w:t>
-      </w:r>
-      <w:proofErr w:type="gramEnd"/>
+        <w:t>":  216.38466456031065</w:t>
+      </w:r>
     </w:p>
     <w:p>
       <w:pPr>
@@ -1696,6 +1676,9 @@
         <w:t>RestMethod</w:t>
       </w:r>
       <w:proofErr w:type="spellEnd"/>
+      <w:r>
+        <w:t>:</w:t>
+      </w:r>
       <w:r>
         <w:t xml:space="preserve"> http://localhost:5173/api/properties</w:t>
       </w:r>
@@ -1707,7 +1690,7 @@
           <w:noProof/>
         </w:rPr>
         <w:drawing>
-          <wp:inline distT="0" distB="0" distL="0" distR="0" wp14:anchorId="2949B120" wp14:editId="6D4AE707">
+          <wp:inline distT="0" distB="0" distL="0" distR="0" wp14:anchorId="2949B120" wp14:editId="6A50B5C6">
             <wp:extent cx="6612255" cy="5438775"/>
             <wp:effectExtent l="0" t="0" r="0" b="9525"/>
             <wp:docPr id="572057169" name="Picture 2"/>
@@ -1770,6 +1753,9 @@
       </w:r>
       <w:proofErr w:type="spellEnd"/>
       <w:r>
+        <w:t>:</w:t>
+      </w:r>
+      <w:r>
         <w:t xml:space="preserve"> http://localhost:5173/api/properties/1</w:t>
       </w:r>
       <w:r>
@@ -1777,7 +1763,7 @@
           <w:noProof/>
         </w:rPr>
         <w:drawing>
-          <wp:inline distT="0" distB="0" distL="0" distR="0" wp14:anchorId="6C10C4A1" wp14:editId="0DC5834D">
+          <wp:inline distT="0" distB="0" distL="0" distR="0" wp14:anchorId="6C10C4A1" wp14:editId="75702537">
             <wp:extent cx="6619240" cy="1767205"/>
             <wp:effectExtent l="0" t="0" r="0" b="4445"/>
             <wp:docPr id="304351382" name="Picture 3"/>
@@ -2150,18 +2136,22 @@
           <w:b/>
           <w:bCs/>
         </w:rPr>
-        <w:t xml:space="preserve">local: </w:t>
-      </w:r>
-      <w:hyperlink r:id="rId11" w:history="1">
-        <w:r>
-          <w:rPr>
-            <w:rStyle w:val="Hyperlink"/>
-            <w:b/>
-            <w:bCs/>
-          </w:rPr>
-          <w:t>http://localhost:5173/property-details.html?id=3&amp;ai=1</w:t>
-        </w:r>
-      </w:hyperlink>
+        <w:t>local</w:t>
+      </w:r>
+      <w:r>
+        <w:rPr>
+          <w:b/>
+          <w:bCs/>
+        </w:rPr>
+        <w:t xml:space="preserve">: </w:t>
+      </w:r>
+      <w:r>
+        <w:rPr>
+          <w:b/>
+          <w:bCs/>
+        </w:rPr>
+        <w:t>http://localhost:5173/property-details.html?id=3&amp;ai=1</w:t>
+      </w:r>
       <w:r>
         <w:rPr>
           <w:b/>
@@ -2223,7 +2213,7 @@
                     </pic:cNvPicPr>
                   </pic:nvPicPr>
                   <pic:blipFill>
-                    <a:blip r:embed="rId12">
+                    <a:blip r:embed="rId11">
                       <a:extLst>
                         <a:ext uri="{28A0092B-C50C-407E-A947-70E740481C1C}">
                           <a14:useLocalDpi xmlns:a14="http://schemas.microsoft.com/office/drawing/2010/main" val="0"/>
@@ -2351,7 +2341,7 @@
                     </pic:cNvPicPr>
                   </pic:nvPicPr>
                   <pic:blipFill>
-                    <a:blip r:embed="rId13">
+                    <a:blip r:embed="rId12">
                       <a:extLst>
                         <a:ext uri="{28A0092B-C50C-407E-A947-70E740481C1C}">
                           <a14:useLocalDpi xmlns:a14="http://schemas.microsoft.com/office/drawing/2010/main" val="0"/>
@@ -2605,7 +2595,7 @@
                     </pic:cNvPicPr>
                   </pic:nvPicPr>
                   <pic:blipFill>
-                    <a:blip r:embed="rId14" cstate="print">
+                    <a:blip r:embed="rId13" cstate="print">
                       <a:extLst>
                         <a:ext uri="{28A0092B-C50C-407E-A947-70E740481C1C}">
                           <a14:useLocalDpi xmlns:a14="http://schemas.microsoft.com/office/drawing/2010/main" val="0"/>
@@ -2647,7 +2637,7 @@
           <w:noProof/>
         </w:rPr>
         <w:drawing>
-          <wp:anchor distT="0" distB="0" distL="0" distR="0" simplePos="0" relativeHeight="251663360" behindDoc="0" locked="0" layoutInCell="1" allowOverlap="0" wp14:anchorId="7EEB2E6C" wp14:editId="1D562B3D">
+          <wp:anchor distT="0" distB="0" distL="0" distR="0" simplePos="0" relativeHeight="251663360" behindDoc="0" locked="0" layoutInCell="1" allowOverlap="0" wp14:anchorId="7EEB2E6C" wp14:editId="7BA148BB">
             <wp:simplePos x="0" y="0"/>
             <wp:positionH relativeFrom="column">
               <wp:posOffset>1071150</wp:posOffset>
@@ -2672,7 +2662,7 @@
                     </pic:cNvPicPr>
                   </pic:nvPicPr>
                   <pic:blipFill>
-                    <a:blip r:embed="rId15" cstate="print">
+                    <a:blip r:embed="rId14" cstate="print">
                       <a:extLst>
                         <a:ext uri="{28A0092B-C50C-407E-A947-70E740481C1C}">
                           <a14:useLocalDpi xmlns:a14="http://schemas.microsoft.com/office/drawing/2010/main" val="0"/>
@@ -2739,7 +2729,7 @@
                     </pic:cNvPicPr>
                   </pic:nvPicPr>
                   <pic:blipFill>
-                    <a:blip r:embed="rId16" cstate="print">
+                    <a:blip r:embed="rId15" cstate="print">
                       <a:extLst>
                         <a:ext uri="{28A0092B-C50C-407E-A947-70E740481C1C}">
                           <a14:useLocalDpi xmlns:a14="http://schemas.microsoft.com/office/drawing/2010/main" val="0"/>
@@ -2961,39 +2951,28 @@
         </w:numPr>
       </w:pPr>
       <w:proofErr w:type="spellStart"/>
-      <w:proofErr w:type="gramStart"/>
       <w:r>
         <w:t>applyFilters</w:t>
       </w:r>
       <w:proofErr w:type="spellEnd"/>
       <w:r>
-        <w:t>(</w:t>
-      </w:r>
-      <w:proofErr w:type="gramEnd"/>
-      <w:r>
-        <w:t>) (lines 296â</w:t>
-      </w:r>
-      <w:proofErr w:type="gramStart"/>
-      <w:r>
-        <w:t>€“</w:t>
-      </w:r>
-      <w:proofErr w:type="gramEnd"/>
+        <w:t>() (lines 296</w:t>
+      </w:r>
+      <w:r>
+        <w:t>-</w:t>
+      </w:r>
       <w:r>
         <w:t xml:space="preserve">369 in listings.js) filters and </w:t>
       </w:r>
-      <w:proofErr w:type="gramStart"/>
-      <w:r>
-        <w:t>sorts</w:t>
-      </w:r>
-      <w:proofErr w:type="gramEnd"/>
+      <w:r>
+        <w:t>sorts of</w:t>
+      </w:r>
       <w:r>
         <w:t xml:space="preserve"> properties based on user inputs (location, price, type, beds, baths), updates the URL, and re-renders the Listings page. Runs </w:t>
       </w:r>
-      <w:proofErr w:type="gramStart"/>
-      <w:r>
-        <w:t>frontend</w:t>
-      </w:r>
-      <w:proofErr w:type="gramEnd"/>
+      <w:r>
+        <w:t>front-end</w:t>
+      </w:r>
       <w:r>
         <w:t xml:space="preserve">-only in </w:t>
       </w:r>
@@ -3027,7 +3006,7 @@
                     </pic:cNvPicPr>
                   </pic:nvPicPr>
                   <pic:blipFill>
-                    <a:blip r:embed="rId17" cstate="print">
+                    <a:blip r:embed="rId16" cstate="print">
                       <a:extLst>
                         <a:ext uri="{28A0092B-C50C-407E-A947-70E740481C1C}">
                           <a14:useLocalDpi xmlns:a14="http://schemas.microsoft.com/office/drawing/2010/main" val="0"/>
@@ -3188,7 +3167,7 @@
                     </pic:cNvPicPr>
                   </pic:nvPicPr>
                   <pic:blipFill>
-                    <a:blip r:embed="rId18">
+                    <a:blip r:embed="rId17">
                       <a:extLst>
                         <a:ext uri="{28A0092B-C50C-407E-A947-70E740481C1C}">
                           <a14:useLocalDpi xmlns:a14="http://schemas.microsoft.com/office/drawing/2010/main" val="0"/>
@@ -3238,7 +3217,7 @@
       <w:pPr>
         <w:pStyle w:val="Standard"/>
       </w:pPr>
-      <w:hyperlink r:id="rId19" w:history="1">
+      <w:hyperlink r:id="rId18" w:history="1">
         <w:r>
           <w:rPr>
             <w:rStyle w:val="Hyperlink"/>
@@ -3256,8 +3235,8 @@
       </w:pPr>
     </w:p>
     <w:sectPr>
-      <w:headerReference w:type="default" r:id="rId20"/>
-      <w:footerReference w:type="default" r:id="rId21"/>
+      <w:headerReference w:type="default" r:id="rId19"/>
+      <w:footerReference w:type="default" r:id="rId20"/>
       <w:pgSz w:w="11906" w:h="16838"/>
       <w:pgMar w:top="624" w:right="737" w:bottom="1077" w:left="737" w:header="567" w:footer="794" w:gutter="0"/>
       <w:cols w:space="720"/>

</xml_diff>